<commit_message>
added clarification of contribution to Study 1.
</commit_message>
<xml_diff>
--- a/write-up/Cortex/Round 2/letter to the editors.docx
+++ b/write-up/Cortex/Round 2/letter to the editors.docx
@@ -1446,7 +1446,23 @@
           <w:sz w:val="22"/>
           <w:szCs w:val="22"/>
         </w:rPr>
-        <w:t xml:space="preserve">). Additionally, we have aimed to integrate relevant neuroimaging research throughout the paper where relevant. In particular, </w:t>
+        <w:t>). Additionally, we have aimed to integrate relevant neuroimaging research throughout the paper where relevant</w:t>
+      </w:r>
+      <w:r>
+        <w:rPr>
+          <w:rFonts w:ascii="Times New Roman" w:hAnsi="Times New Roman"/>
+          <w:sz w:val="22"/>
+          <w:szCs w:val="22"/>
+        </w:rPr>
+        <w:t xml:space="preserve"> (e.g., at the start of Sections 3 and 4)</w:t>
+      </w:r>
+      <w:r>
+        <w:rPr>
+          <w:rFonts w:ascii="Times New Roman" w:hAnsi="Times New Roman"/>
+          <w:sz w:val="22"/>
+          <w:szCs w:val="22"/>
+        </w:rPr>
+        <w:t xml:space="preserve">. In particular, </w:t>
       </w:r>
       <w:r>
         <w:rPr>

</xml_diff>

<commit_message>
upload finalized manuscript and response letters
</commit_message>
<xml_diff>
--- a/write-up/Cortex/Round 2/letter to the editors.docx
+++ b/write-up/Cortex/Round 2/letter to the editors.docx
@@ -153,7 +153,61 @@
           <w:sz w:val="22"/>
           <w:szCs w:val="22"/>
         </w:rPr>
-        <w:t>Dear Drs. Guediche and Caffarra,</w:t>
+        <w:t xml:space="preserve">Dear </w:t>
+      </w:r>
+      <w:proofErr w:type="gramStart"/>
+      <w:r>
+        <w:rPr>
+          <w:rFonts w:ascii="Times New Roman" w:hAnsi="Times New Roman"/>
+          <w:sz w:val="22"/>
+          <w:szCs w:val="22"/>
+        </w:rPr>
+        <w:t>Drs.</w:t>
+      </w:r>
+      <w:proofErr w:type="gramEnd"/>
+      <w:r>
+        <w:rPr>
+          <w:rFonts w:ascii="Times New Roman" w:hAnsi="Times New Roman"/>
+          <w:sz w:val="22"/>
+          <w:szCs w:val="22"/>
+        </w:rPr>
+        <w:t xml:space="preserve"> </w:t>
+      </w:r>
+      <w:proofErr w:type="spellStart"/>
+      <w:r>
+        <w:rPr>
+          <w:rFonts w:ascii="Times New Roman" w:hAnsi="Times New Roman"/>
+          <w:sz w:val="22"/>
+          <w:szCs w:val="22"/>
+        </w:rPr>
+        <w:t>Guediche</w:t>
+      </w:r>
+      <w:proofErr w:type="spellEnd"/>
+      <w:r>
+        <w:rPr>
+          <w:rFonts w:ascii="Times New Roman" w:hAnsi="Times New Roman"/>
+          <w:sz w:val="22"/>
+          <w:szCs w:val="22"/>
+        </w:rPr>
+        <w:t xml:space="preserve"> and </w:t>
+      </w:r>
+      <w:proofErr w:type="spellStart"/>
+      <w:r>
+        <w:rPr>
+          <w:rFonts w:ascii="Times New Roman" w:hAnsi="Times New Roman"/>
+          <w:sz w:val="22"/>
+          <w:szCs w:val="22"/>
+        </w:rPr>
+        <w:t>Caffarra</w:t>
+      </w:r>
+      <w:proofErr w:type="spellEnd"/>
+      <w:r>
+        <w:rPr>
+          <w:rFonts w:ascii="Times New Roman" w:hAnsi="Times New Roman"/>
+          <w:sz w:val="22"/>
+          <w:szCs w:val="22"/>
+        </w:rPr>
+        <w:t>,</w:t>
       </w:r>
       <w:r>
         <w:rPr>
@@ -524,7 +578,16 @@
           <w:sz w:val="22"/>
           <w:szCs w:val="22"/>
         </w:rPr>
-        <w:t>oth reviewers pointed to a need to (1) clarify the goals and scope of this manuscript, (2) clarify the take-home points, in particular</w:t>
+        <w:t>oth reviewers pointed to a need to (1) clarify the goals and scope of this manuscript, (2) clarify the take-home points</w:t>
+      </w:r>
+      <w:proofErr w:type="gramStart"/>
+      <w:r>
+        <w:rPr>
+          <w:rFonts w:ascii="Times New Roman" w:hAnsi="Times New Roman"/>
+          <w:sz w:val="22"/>
+          <w:szCs w:val="22"/>
+        </w:rPr>
+        <w:t>, in particular</w:t>
       </w:r>
       <w:r>
         <w:rPr>
@@ -540,7 +603,16 @@
           <w:sz w:val="22"/>
           <w:szCs w:val="22"/>
         </w:rPr>
-        <w:t xml:space="preserve">whether there exist conditions for which any of the proposed mechanisms can be ruled out, and (3) shorten the manuscript </w:t>
+        <w:t>whether</w:t>
+      </w:r>
+      <w:proofErr w:type="gramEnd"/>
+      <w:r>
+        <w:rPr>
+          <w:rFonts w:ascii="Times New Roman" w:hAnsi="Times New Roman"/>
+          <w:sz w:val="22"/>
+          <w:szCs w:val="22"/>
+        </w:rPr>
+        <w:t xml:space="preserve"> there exist conditions for which any of the proposed mechanisms can be ruled out, and (3) shorten the manuscript </w:t>
       </w:r>
       <w:r>
         <w:rPr>
@@ -862,7 +934,25 @@
           <w:sz w:val="22"/>
           <w:szCs w:val="22"/>
         </w:rPr>
-        <w:t>the changes we have made</w:t>
+        <w:t xml:space="preserve">the </w:t>
+      </w:r>
+      <w:proofErr w:type="gramStart"/>
+      <w:r>
+        <w:rPr>
+          <w:rFonts w:ascii="Times New Roman" w:hAnsi="Times New Roman"/>
+          <w:sz w:val="22"/>
+          <w:szCs w:val="22"/>
+        </w:rPr>
+        <w:t>changes</w:t>
+      </w:r>
+      <w:proofErr w:type="gramEnd"/>
+      <w:r>
+        <w:rPr>
+          <w:rFonts w:ascii="Times New Roman" w:hAnsi="Times New Roman"/>
+          <w:sz w:val="22"/>
+          <w:szCs w:val="22"/>
+        </w:rPr>
+        <w:t xml:space="preserve"> we have made</w:t>
       </w:r>
       <w:r>
         <w:rPr>
@@ -1426,8 +1516,18 @@
           <w:sz w:val="22"/>
           <w:szCs w:val="22"/>
         </w:rPr>
-        <w:t>Xin Xie</w:t>
-      </w:r>
+        <w:t xml:space="preserve">Xin </w:t>
+      </w:r>
+      <w:proofErr w:type="spellStart"/>
+      <w:r>
+        <w:rPr>
+          <w:rFonts w:ascii="Times New Roman" w:hAnsi="Times New Roman"/>
+          <w:sz w:val="22"/>
+          <w:szCs w:val="22"/>
+        </w:rPr>
+        <w:t>Xie</w:t>
+      </w:r>
+      <w:proofErr w:type="spellEnd"/>
       <w:r>
         <w:rPr>
           <w:rFonts w:ascii="Times New Roman" w:hAnsi="Times New Roman"/>
@@ -1491,8 +1591,35 @@
           <w:szCs w:val="22"/>
         </w:rPr>
         <w:tab/>
-        <w:t>Chigusa Kurumada</w:t>
-      </w:r>
+      </w:r>
+      <w:proofErr w:type="spellStart"/>
+      <w:r>
+        <w:rPr>
+          <w:rFonts w:ascii="Times New Roman" w:hAnsi="Times New Roman"/>
+          <w:sz w:val="22"/>
+          <w:szCs w:val="22"/>
+        </w:rPr>
+        <w:t>Chigusa</w:t>
+      </w:r>
+      <w:proofErr w:type="spellEnd"/>
+      <w:r>
+        <w:rPr>
+          <w:rFonts w:ascii="Times New Roman" w:hAnsi="Times New Roman"/>
+          <w:sz w:val="22"/>
+          <w:szCs w:val="22"/>
+        </w:rPr>
+        <w:t xml:space="preserve"> </w:t>
+      </w:r>
+      <w:proofErr w:type="spellStart"/>
+      <w:r>
+        <w:rPr>
+          <w:rFonts w:ascii="Times New Roman" w:hAnsi="Times New Roman"/>
+          <w:sz w:val="22"/>
+          <w:szCs w:val="22"/>
+        </w:rPr>
+        <w:t>Kurumada</w:t>
+      </w:r>
+      <w:proofErr w:type="spellEnd"/>
     </w:p>
     <w:p>
       <w:pPr>
@@ -1511,19 +1638,6 @@
         <w:rPr>
           <w:rFonts w:ascii="Times New Roman" w:hAnsi="Times New Roman"/>
           <w:b/>
-          <w:sz w:val="22"/>
-          <w:szCs w:val="22"/>
-        </w:rPr>
-      </w:pPr>
-    </w:p>
-    <w:p>
-      <w:pPr>
-        <w:spacing w:before="120"/>
-        <w:ind w:firstLine="0"/>
-        <w:rPr>
-          <w:rFonts w:ascii="Times New Roman" w:hAnsi="Times New Roman"/>
-          <w:b/>
-          <w:bCs/>
           <w:sz w:val="22"/>
           <w:szCs w:val="22"/>
         </w:rPr>

</xml_diff>